<commit_message>
Use flextable for tables
</commit_message>
<xml_diff>
--- a/reports/masters/thesis/custom-reference-doc.docx
+++ b/reports/masters/thesis/custom-reference-doc.docx
@@ -210,6 +210,7 @@
       <w:tr>
         <w:trPr>
           <w:cnfStyle w:val="100000000000" w:firstRow="1" w:lastRow="0" w:firstColumn="0" w:lastColumn="0" w:oddVBand="0" w:evenVBand="0" w:oddHBand="0" w:evenHBand="0" w:firstRowFirstColumn="0" w:firstRowLastColumn="0" w:lastRowFirstColumn="0" w:lastRowLastColumn="0"/>
+          <w:tblHeader/>
         </w:trPr>
         <w:tc>
           <w:tcPr>
@@ -1189,6 +1190,13 @@
     <w:lsdException w:name="Placeholder Text" w:semiHidden="1"/>
     <w:lsdException w:name="Light Shading"/>
     <w:lsdException w:name="Light List"/>
+    <w:lsdException w:name="Light Grid"/>
+    <w:lsdException w:name="Medium Shading 1"/>
+    <w:lsdException w:name="Medium Shading 2"/>
+    <w:lsdException w:name="Medium List 1"/>
+    <w:lsdException w:name="Medium List 2"/>
+    <w:lsdException w:name="Medium Grid 1"/>
+    <w:lsdException w:name="Medium Grid 2"/>
     <w:lsdException w:name="Medium Grid 3"/>
     <w:lsdException w:name="Dark List"/>
     <w:lsdException w:name="Colorful Shading"/>

</xml_diff>